<commit_message>
ajuste do documendo PDA
</commit_message>
<xml_diff>
--- a/2.Design/2.2.VA/Documento de Arquitetura de Software.docx
+++ b/2.Design/2.2.VA/Documento de Arquitetura de Software.docx
@@ -3250,7 +3250,7 @@
               <w:ind w:left="0"/>
               <w:rPr>
                 <w:rFonts w:cs="Arial"/>
-                <w:color w:val="FF0000"/>
+                <w:color w:val="auto"/>
                 <w:sz w:val="20"/>
                 <w:szCs w:val="20"/>
               </w:rPr>
@@ -3258,7 +3258,7 @@
             <w:r>
               <w:rPr>
                 <w:rFonts w:cs="Arial"/>
-                <w:color w:val="FF0000"/>
+                <w:color w:val="auto"/>
                 <w:sz w:val="20"/>
                 <w:szCs w:val="20"/>
               </w:rPr>
@@ -3279,7 +3279,7 @@
               <w:cnfStyle w:val="000000100000" w:firstRow="0" w:lastRow="0" w:firstColumn="0" w:lastColumn="0" w:oddVBand="0" w:evenVBand="0" w:oddHBand="1" w:evenHBand="0" w:firstRowFirstColumn="0" w:firstRowLastColumn="0" w:lastRowFirstColumn="0" w:lastRowLastColumn="0"/>
               <w:rPr>
                 <w:rFonts w:cs="Arial"/>
-                <w:color w:val="FF0000"/>
+                <w:color w:val="auto"/>
                 <w:sz w:val="20"/>
                 <w:szCs w:val="20"/>
               </w:rPr>
@@ -3287,7 +3287,7 @@
             <w:r>
               <w:rPr>
                 <w:rFonts w:cs="Arial"/>
-                <w:color w:val="FF0000"/>
+                <w:color w:val="auto"/>
                 <w:sz w:val="20"/>
                 <w:szCs w:val="20"/>
               </w:rPr>
@@ -3308,7 +3308,7 @@
               <w:cnfStyle w:val="000000100000" w:firstRow="0" w:lastRow="0" w:firstColumn="0" w:lastColumn="0" w:oddVBand="0" w:evenVBand="0" w:oddHBand="1" w:evenHBand="0" w:firstRowFirstColumn="0" w:firstRowLastColumn="0" w:lastRowFirstColumn="0" w:lastRowLastColumn="0"/>
               <w:rPr>
                 <w:rFonts w:cs="Arial"/>
-                <w:color w:val="FF0000"/>
+                <w:color w:val="auto"/>
                 <w:sz w:val="20"/>
                 <w:szCs w:val="20"/>
               </w:rPr>
@@ -3316,7 +3316,7 @@
             <w:r>
               <w:rPr>
                 <w:rFonts w:cs="Arial"/>
-                <w:color w:val="FF0000"/>
+                <w:color w:val="auto"/>
                 <w:sz w:val="20"/>
                 <w:szCs w:val="20"/>
               </w:rPr>
@@ -3361,7 +3361,7 @@
               <w:ind w:left="0"/>
               <w:rPr>
                 <w:rFonts w:cs="Arial"/>
-                <w:color w:val="FF0000"/>
+                <w:color w:val="auto"/>
                 <w:sz w:val="20"/>
                 <w:szCs w:val="20"/>
               </w:rPr>
@@ -3369,7 +3369,7 @@
             <w:r>
               <w:rPr>
                 <w:rFonts w:cs="Arial"/>
-                <w:color w:val="FF0000"/>
+                <w:color w:val="auto"/>
                 <w:sz w:val="20"/>
                 <w:szCs w:val="20"/>
               </w:rPr>
@@ -3391,7 +3391,7 @@
               <w:cnfStyle w:val="000000000000" w:firstRow="0" w:lastRow="0" w:firstColumn="0" w:lastColumn="0" w:oddVBand="0" w:evenVBand="0" w:oddHBand="0" w:evenHBand="0" w:firstRowFirstColumn="0" w:firstRowLastColumn="0" w:lastRowFirstColumn="0" w:lastRowLastColumn="0"/>
               <w:rPr>
                 <w:rFonts w:cs="Arial"/>
-                <w:color w:val="FF0000"/>
+                <w:color w:val="auto"/>
                 <w:sz w:val="20"/>
                 <w:szCs w:val="20"/>
               </w:rPr>
@@ -3399,7 +3399,7 @@
             <w:r>
               <w:rPr>
                 <w:rFonts w:cs="Arial"/>
-                <w:color w:val="FF0000"/>
+                <w:color w:val="auto"/>
                 <w:sz w:val="20"/>
                 <w:szCs w:val="20"/>
               </w:rPr>
@@ -3420,7 +3420,7 @@
               <w:cnfStyle w:val="000000000000" w:firstRow="0" w:lastRow="0" w:firstColumn="0" w:lastColumn="0" w:oddVBand="0" w:evenVBand="0" w:oddHBand="0" w:evenHBand="0" w:firstRowFirstColumn="0" w:firstRowLastColumn="0" w:lastRowFirstColumn="0" w:lastRowLastColumn="0"/>
               <w:rPr>
                 <w:rFonts w:cs="Arial"/>
-                <w:color w:val="FF0000"/>
+                <w:color w:val="auto"/>
                 <w:sz w:val="20"/>
                 <w:szCs w:val="20"/>
               </w:rPr>
@@ -3428,7 +3428,7 @@
             <w:r>
               <w:rPr>
                 <w:rFonts w:cs="Arial"/>
-                <w:color w:val="FF0000"/>
+                <w:color w:val="auto"/>
                 <w:sz w:val="20"/>
                 <w:szCs w:val="20"/>
               </w:rPr>
@@ -3476,7 +3476,7 @@
               <w:ind w:left="0"/>
               <w:rPr>
                 <w:rFonts w:cs="Arial"/>
-                <w:color w:val="FF0000"/>
+                <w:color w:val="auto"/>
                 <w:sz w:val="20"/>
                 <w:szCs w:val="20"/>
               </w:rPr>
@@ -3484,7 +3484,7 @@
             <w:r>
               <w:rPr>
                 <w:rFonts w:cs="Arial"/>
-                <w:color w:val="FF0000"/>
+                <w:color w:val="auto"/>
                 <w:sz w:val="20"/>
                 <w:szCs w:val="20"/>
               </w:rPr>
@@ -3505,7 +3505,7 @@
               <w:cnfStyle w:val="000000100000" w:firstRow="0" w:lastRow="0" w:firstColumn="0" w:lastColumn="0" w:oddVBand="0" w:evenVBand="0" w:oddHBand="1" w:evenHBand="0" w:firstRowFirstColumn="0" w:firstRowLastColumn="0" w:lastRowFirstColumn="0" w:lastRowLastColumn="0"/>
               <w:rPr>
                 <w:rFonts w:cs="Arial"/>
-                <w:color w:val="FF0000"/>
+                <w:color w:val="auto"/>
                 <w:sz w:val="20"/>
                 <w:szCs w:val="20"/>
               </w:rPr>
@@ -3513,7 +3513,7 @@
             <w:r>
               <w:rPr>
                 <w:rFonts w:cs="Arial"/>
-                <w:color w:val="FF0000"/>
+                <w:color w:val="auto"/>
                 <w:sz w:val="20"/>
                 <w:szCs w:val="20"/>
               </w:rPr>
@@ -3534,7 +3534,7 @@
               <w:cnfStyle w:val="000000100000" w:firstRow="0" w:lastRow="0" w:firstColumn="0" w:lastColumn="0" w:oddVBand="0" w:evenVBand="0" w:oddHBand="1" w:evenHBand="0" w:firstRowFirstColumn="0" w:firstRowLastColumn="0" w:lastRowFirstColumn="0" w:lastRowLastColumn="0"/>
               <w:rPr>
                 <w:rFonts w:cs="Arial"/>
-                <w:color w:val="FF0000"/>
+                <w:color w:val="auto"/>
                 <w:sz w:val="20"/>
                 <w:szCs w:val="20"/>
               </w:rPr>
@@ -3542,7 +3542,7 @@
             <w:r>
               <w:rPr>
                 <w:rFonts w:cs="Arial"/>
-                <w:color w:val="FF0000"/>
+                <w:color w:val="auto"/>
                 <w:sz w:val="20"/>
                 <w:szCs w:val="20"/>
               </w:rPr>
@@ -3587,7 +3587,7 @@
               <w:ind w:left="0"/>
               <w:rPr>
                 <w:rFonts w:cs="Arial"/>
-                <w:color w:val="FF0000"/>
+                <w:color w:val="auto"/>
                 <w:sz w:val="20"/>
                 <w:szCs w:val="20"/>
               </w:rPr>
@@ -3595,7 +3595,7 @@
             <w:r>
               <w:rPr>
                 <w:rFonts w:cs="Arial"/>
-                <w:color w:val="FF0000"/>
+                <w:color w:val="auto"/>
                 <w:sz w:val="20"/>
                 <w:szCs w:val="20"/>
               </w:rPr>
@@ -3616,7 +3616,7 @@
               <w:cnfStyle w:val="000000000000" w:firstRow="0" w:lastRow="0" w:firstColumn="0" w:lastColumn="0" w:oddVBand="0" w:evenVBand="0" w:oddHBand="0" w:evenHBand="0" w:firstRowFirstColumn="0" w:firstRowLastColumn="0" w:lastRowFirstColumn="0" w:lastRowLastColumn="0"/>
               <w:rPr>
                 <w:rFonts w:cs="Arial"/>
-                <w:color w:val="FF0000"/>
+                <w:color w:val="auto"/>
                 <w:sz w:val="20"/>
                 <w:szCs w:val="20"/>
               </w:rPr>
@@ -3624,7 +3624,7 @@
             <w:r>
               <w:rPr>
                 <w:rFonts w:cs="Arial"/>
-                <w:color w:val="FF0000"/>
+                <w:color w:val="auto"/>
                 <w:sz w:val="20"/>
                 <w:szCs w:val="20"/>
               </w:rPr>
@@ -3645,7 +3645,7 @@
               <w:cnfStyle w:val="000000000000" w:firstRow="0" w:lastRow="0" w:firstColumn="0" w:lastColumn="0" w:oddVBand="0" w:evenVBand="0" w:oddHBand="0" w:evenHBand="0" w:firstRowFirstColumn="0" w:firstRowLastColumn="0" w:lastRowFirstColumn="0" w:lastRowLastColumn="0"/>
               <w:rPr>
                 <w:rFonts w:cs="Arial"/>
-                <w:color w:val="FF0000"/>
+                <w:color w:val="auto"/>
                 <w:sz w:val="20"/>
                 <w:szCs w:val="20"/>
               </w:rPr>
@@ -3653,7 +3653,7 @@
             <w:r>
               <w:rPr>
                 <w:rFonts w:cs="Arial"/>
-                <w:color w:val="FF0000"/>
+                <w:color w:val="auto"/>
                 <w:sz w:val="20"/>
                 <w:szCs w:val="20"/>
               </w:rPr>
@@ -3700,7 +3700,7 @@
               <w:ind w:left="0"/>
               <w:rPr>
                 <w:rFonts w:cs="Arial"/>
-                <w:color w:val="FF0000"/>
+                <w:color w:val="auto"/>
                 <w:sz w:val="20"/>
                 <w:szCs w:val="20"/>
               </w:rPr>
@@ -3708,7 +3708,7 @@
             <w:r>
               <w:rPr>
                 <w:rFonts w:cs="Arial"/>
-                <w:color w:val="FF0000"/>
+                <w:color w:val="auto"/>
                 <w:sz w:val="20"/>
                 <w:szCs w:val="20"/>
               </w:rPr>
@@ -3729,7 +3729,7 @@
               <w:cnfStyle w:val="000000100000" w:firstRow="0" w:lastRow="0" w:firstColumn="0" w:lastColumn="0" w:oddVBand="0" w:evenVBand="0" w:oddHBand="1" w:evenHBand="0" w:firstRowFirstColumn="0" w:firstRowLastColumn="0" w:lastRowFirstColumn="0" w:lastRowLastColumn="0"/>
               <w:rPr>
                 <w:rFonts w:cs="Arial"/>
-                <w:color w:val="FF0000"/>
+                <w:color w:val="auto"/>
                 <w:sz w:val="20"/>
                 <w:szCs w:val="20"/>
               </w:rPr>
@@ -3737,7 +3737,7 @@
             <w:r>
               <w:rPr>
                 <w:rFonts w:cs="Arial"/>
-                <w:color w:val="FF0000"/>
+                <w:color w:val="auto"/>
                 <w:sz w:val="20"/>
                 <w:szCs w:val="20"/>
               </w:rPr>
@@ -3758,7 +3758,7 @@
               <w:cnfStyle w:val="000000100000" w:firstRow="0" w:lastRow="0" w:firstColumn="0" w:lastColumn="0" w:oddVBand="0" w:evenVBand="0" w:oddHBand="1" w:evenHBand="0" w:firstRowFirstColumn="0" w:firstRowLastColumn="0" w:lastRowFirstColumn="0" w:lastRowLastColumn="0"/>
               <w:rPr>
                 <w:rFonts w:cs="Arial"/>
-                <w:color w:val="FF0000"/>
+                <w:color w:val="auto"/>
                 <w:sz w:val="20"/>
                 <w:szCs w:val="20"/>
               </w:rPr>
@@ -3766,7 +3766,7 @@
             <w:r>
               <w:rPr>
                 <w:rFonts w:cs="Arial"/>
-                <w:color w:val="FF0000"/>
+                <w:color w:val="auto"/>
                 <w:sz w:val="20"/>
                 <w:szCs w:val="20"/>
               </w:rPr>
@@ -3810,7 +3810,7 @@
               <w:ind w:left="0"/>
               <w:rPr>
                 <w:rFonts w:cs="Arial"/>
-                <w:color w:val="FF0000"/>
+                <w:color w:val="auto"/>
                 <w:sz w:val="20"/>
                 <w:szCs w:val="20"/>
               </w:rPr>
@@ -3818,7 +3818,7 @@
             <w:r>
               <w:rPr>
                 <w:rFonts w:cs="Arial"/>
-                <w:color w:val="FF0000"/>
+                <w:color w:val="auto"/>
                 <w:sz w:val="20"/>
                 <w:szCs w:val="20"/>
               </w:rPr>
@@ -3839,7 +3839,7 @@
               <w:cnfStyle w:val="000000000000" w:firstRow="0" w:lastRow="0" w:firstColumn="0" w:lastColumn="0" w:oddVBand="0" w:evenVBand="0" w:oddHBand="0" w:evenHBand="0" w:firstRowFirstColumn="0" w:firstRowLastColumn="0" w:lastRowFirstColumn="0" w:lastRowLastColumn="0"/>
               <w:rPr>
                 <w:rFonts w:cs="Arial"/>
-                <w:color w:val="FF0000"/>
+                <w:color w:val="auto"/>
                 <w:sz w:val="20"/>
                 <w:szCs w:val="20"/>
               </w:rPr>
@@ -3847,7 +3847,7 @@
             <w:r>
               <w:rPr>
                 <w:rFonts w:cs="Arial"/>
-                <w:color w:val="FF0000"/>
+                <w:color w:val="auto"/>
                 <w:sz w:val="20"/>
                 <w:szCs w:val="20"/>
               </w:rPr>
@@ -3862,7 +3862,7 @@
               <w:cnfStyle w:val="000000000000" w:firstRow="0" w:lastRow="0" w:firstColumn="0" w:lastColumn="0" w:oddVBand="0" w:evenVBand="0" w:oddHBand="0" w:evenHBand="0" w:firstRowFirstColumn="0" w:firstRowLastColumn="0" w:lastRowFirstColumn="0" w:lastRowLastColumn="0"/>
               <w:rPr>
                 <w:rFonts w:cs="Arial"/>
-                <w:color w:val="FF0000"/>
+                <w:color w:val="auto"/>
                 <w:sz w:val="20"/>
                 <w:szCs w:val="20"/>
               </w:rPr>
@@ -3870,7 +3870,7 @@
             <w:r>
               <w:rPr>
                 <w:rFonts w:cs="Arial"/>
-                <w:color w:val="FF0000"/>
+                <w:color w:val="auto"/>
                 <w:sz w:val="20"/>
                 <w:szCs w:val="20"/>
               </w:rPr>
@@ -3891,7 +3891,7 @@
               <w:cnfStyle w:val="000000000000" w:firstRow="0" w:lastRow="0" w:firstColumn="0" w:lastColumn="0" w:oddVBand="0" w:evenVBand="0" w:oddHBand="0" w:evenHBand="0" w:firstRowFirstColumn="0" w:firstRowLastColumn="0" w:lastRowFirstColumn="0" w:lastRowLastColumn="0"/>
               <w:rPr>
                 <w:rFonts w:cs="Arial"/>
-                <w:color w:val="FF0000"/>
+                <w:color w:val="auto"/>
                 <w:sz w:val="20"/>
                 <w:szCs w:val="20"/>
               </w:rPr>
@@ -3899,7 +3899,7 @@
             <w:r>
               <w:rPr>
                 <w:rFonts w:cs="Arial"/>
-                <w:color w:val="FF0000"/>
+                <w:color w:val="auto"/>
                 <w:sz w:val="20"/>
                 <w:szCs w:val="20"/>
               </w:rPr>
@@ -4065,22 +4065,6 @@
           <w:lang w:val="pt-BR"/>
         </w:rPr>
         <w:t xml:space="preserve"> </w:t>
-      </w:r>
-    </w:p>
-    <w:p>
-      <w:pPr>
-        <w:pStyle w:val="InfoBlue"/>
-        <w:rPr>
-          <w:color w:val="FF0000"/>
-          <w:lang w:val="pt-BR"/>
-        </w:rPr>
-      </w:pPr>
-      <w:r>
-        <w:rPr>
-          <w:color w:val="FF0000"/>
-          <w:lang w:val="pt-BR"/>
-        </w:rPr>
-        <w:t>[Esta seção descreve os requisitos e objetivos do software que têm algum impacto sobre a arquitetura; por exemplo, segurança, garantia, privacidade, uso de um produto desenvolvido internamente e pronto para ser usado, portabilidade, distribuição e reutilização. Ela também captura as restrições especiais que podem ser aplicáveis, como design e estratégia de implementação, ferramentas de desenvolvimento, estrutura de equipe, planejamento, códigos de legado e assim por diante.]</w:t>
       </w:r>
     </w:p>
     <w:p>
@@ -4222,7 +4206,6 @@
                 <w:szCs w:val="20"/>
                 <w:lang w:val="pt-BR"/>
               </w:rPr>
-              <w:lastRenderedPageBreak/>
               <w:t>Requisito</w:t>
             </w:r>
           </w:p>
@@ -4477,6 +4460,7 @@
                 <w:szCs w:val="20"/>
                 <w:lang w:val="pt-BR"/>
               </w:rPr>
+              <w:lastRenderedPageBreak/>
               <w:t>Persistência</w:t>
             </w:r>
           </w:p>
@@ -4639,89 +4623,11 @@
           <w:lang w:val="pt-BR"/>
         </w:rPr>
       </w:pPr>
-      <w:proofErr w:type="spellStart"/>
-      <w:r>
-        <w:rPr>
-          <w:lang w:val="pt-BR"/>
-        </w:rPr>
-        <w:t>Esta</w:t>
-      </w:r>
-      <w:proofErr w:type="spellEnd"/>
-      <w:r>
-        <w:rPr>
-          <w:lang w:val="pt-BR"/>
-        </w:rPr>
-        <w:t xml:space="preserve"> </w:t>
-      </w:r>
-      <w:proofErr w:type="spellStart"/>
-      <w:r>
-        <w:rPr>
-          <w:lang w:val="pt-BR"/>
-        </w:rPr>
-        <w:t>seção</w:t>
-      </w:r>
-      <w:proofErr w:type="spellEnd"/>
-      <w:r>
-        <w:rPr>
-          <w:lang w:val="pt-BR"/>
-        </w:rPr>
-        <w:t xml:space="preserve"> </w:t>
-      </w:r>
-      <w:proofErr w:type="spellStart"/>
-      <w:r>
-        <w:rPr>
-          <w:lang w:val="pt-BR"/>
-        </w:rPr>
-        <w:t>lista</w:t>
-      </w:r>
-      <w:proofErr w:type="spellEnd"/>
-      <w:r>
-        <w:rPr>
-          <w:lang w:val="pt-BR"/>
-        </w:rPr>
-        <w:t xml:space="preserve"> as </w:t>
-      </w:r>
-      <w:proofErr w:type="spellStart"/>
-      <w:r>
-        <w:rPr>
-          <w:lang w:val="pt-BR"/>
-        </w:rPr>
-        <w:t>especificações</w:t>
-      </w:r>
-      <w:proofErr w:type="spellEnd"/>
-      <w:r>
-        <w:rPr>
-          <w:lang w:val="pt-BR"/>
-        </w:rPr>
-        <w:t xml:space="preserve"> </w:t>
-      </w:r>
-      <w:proofErr w:type="spellStart"/>
-      <w:r>
-        <w:rPr>
-          <w:lang w:val="pt-BR"/>
-        </w:rPr>
-        <w:t>centrais</w:t>
-      </w:r>
-      <w:proofErr w:type="spellEnd"/>
-      <w:r>
-        <w:rPr>
-          <w:lang w:val="pt-BR"/>
-        </w:rPr>
-        <w:t xml:space="preserve"> e </w:t>
-      </w:r>
-      <w:proofErr w:type="spellStart"/>
-      <w:r>
-        <w:rPr>
-          <w:lang w:val="pt-BR"/>
-        </w:rPr>
-        <w:t>significantes</w:t>
-      </w:r>
-      <w:proofErr w:type="spellEnd"/>
-      <w:r>
-        <w:rPr>
-          <w:lang w:val="pt-BR"/>
-        </w:rPr>
-        <w:t xml:space="preserve"> para a arquitetura do sistema</w:t>
+      <w:r>
+        <w:rPr>
+          <w:lang w:val="pt-BR"/>
+        </w:rPr>
+        <w:t>Esta seção lista as especificações centrais e significantes para a arquitetura do sistema</w:t>
       </w:r>
       <w:r>
         <w:rPr>
@@ -4765,7 +4671,7 @@
         <w:rPr>
           <w:lang w:val="pt-BR"/>
         </w:rPr>
-        <w:t>Recuperar Conta</w:t>
+        <w:t>Criar Conta</w:t>
       </w:r>
     </w:p>
     <w:p>
@@ -4783,7 +4689,7 @@
         <w:rPr>
           <w:lang w:val="pt-BR"/>
         </w:rPr>
-        <w:t>Realizar Login</w:t>
+        <w:t>Recuperar Conta</w:t>
       </w:r>
     </w:p>
     <w:p>
@@ -4801,7 +4707,7 @@
         <w:rPr>
           <w:lang w:val="pt-BR"/>
         </w:rPr>
-        <w:t>Deletar Conta</w:t>
+        <w:t>Realizar Login</w:t>
       </w:r>
     </w:p>
     <w:p>
@@ -4812,18 +4718,14 @@
           <w:numId w:val="37"/>
         </w:numPr>
         <w:rPr>
-          <w:b/>
-          <w:bCs/>
-          <w:lang w:val="pt-BR"/>
-        </w:rPr>
-      </w:pPr>
-      <w:r>
-        <w:rPr>
-          <w:b/>
-          <w:bCs/>
-          <w:lang w:val="pt-BR"/>
-        </w:rPr>
-        <w:t>Exportar Registro das Vacinas</w:t>
+          <w:lang w:val="pt-BR"/>
+        </w:rPr>
+      </w:pPr>
+      <w:r>
+        <w:rPr>
+          <w:lang w:val="pt-BR"/>
+        </w:rPr>
+        <w:t>Deletar Conta</w:t>
       </w:r>
     </w:p>
     <w:p>
@@ -4845,7 +4747,7 @@
           <w:bCs/>
           <w:lang w:val="pt-BR"/>
         </w:rPr>
-        <w:t>Agendar Aplicação Vacina</w:t>
+        <w:t>Exportar Registro das Vacinas</w:t>
       </w:r>
     </w:p>
     <w:p>
@@ -4856,14 +4758,18 @@
           <w:numId w:val="37"/>
         </w:numPr>
         <w:rPr>
-          <w:lang w:val="pt-BR"/>
-        </w:rPr>
-      </w:pPr>
-      <w:r>
-        <w:rPr>
-          <w:lang w:val="pt-BR"/>
-        </w:rPr>
-        <w:t>Editar Registro de Aplicação de Vacina</w:t>
+          <w:b/>
+          <w:bCs/>
+          <w:lang w:val="pt-BR"/>
+        </w:rPr>
+      </w:pPr>
+      <w:r>
+        <w:rPr>
+          <w:b/>
+          <w:bCs/>
+          <w:lang w:val="pt-BR"/>
+        </w:rPr>
+        <w:t>Agendar Aplicação Vacina</w:t>
       </w:r>
     </w:p>
     <w:p>
@@ -4874,18 +4780,14 @@
           <w:numId w:val="37"/>
         </w:numPr>
         <w:rPr>
-          <w:b/>
-          <w:bCs/>
-          <w:lang w:val="pt-BR"/>
-        </w:rPr>
-      </w:pPr>
-      <w:r>
-        <w:rPr>
-          <w:b/>
-          <w:bCs/>
-          <w:lang w:val="pt-BR"/>
-        </w:rPr>
-        <w:t>Registrar Aplicação de Vacina</w:t>
+          <w:lang w:val="pt-BR"/>
+        </w:rPr>
+      </w:pPr>
+      <w:r>
+        <w:rPr>
+          <w:lang w:val="pt-BR"/>
+        </w:rPr>
+        <w:t>Editar Registro de Aplicação de Vacina</w:t>
       </w:r>
     </w:p>
     <w:p>
@@ -4907,7 +4809,7 @@
           <w:bCs/>
           <w:lang w:val="pt-BR"/>
         </w:rPr>
-        <w:t>Cadastrar Tipo de Vacina</w:t>
+        <w:t>Registrar Aplicação de Vacina</w:t>
       </w:r>
     </w:p>
     <w:p>
@@ -4929,15 +4831,7 @@
           <w:bCs/>
           <w:lang w:val="pt-BR"/>
         </w:rPr>
-        <w:t>Visualizar Cartão de Vacina Virtual</w:t>
-      </w:r>
-      <w:r>
-        <w:rPr>
-          <w:b/>
-          <w:bCs/>
-          <w:lang w:val="pt-BR"/>
-        </w:rPr>
-        <w:tab/>
+        <w:t>Cadastrar Tipo de Vacina</w:t>
       </w:r>
     </w:p>
     <w:p>
@@ -4948,14 +4842,26 @@
           <w:numId w:val="37"/>
         </w:numPr>
         <w:rPr>
-          <w:lang w:val="pt-BR"/>
-        </w:rPr>
-      </w:pPr>
-      <w:r>
-        <w:rPr>
-          <w:lang w:val="pt-BR"/>
-        </w:rPr>
-        <w:t>Visualizar Vacinas Aplicadas</w:t>
+          <w:b/>
+          <w:bCs/>
+          <w:lang w:val="pt-BR"/>
+        </w:rPr>
+      </w:pPr>
+      <w:r>
+        <w:rPr>
+          <w:b/>
+          <w:bCs/>
+          <w:lang w:val="pt-BR"/>
+        </w:rPr>
+        <w:t>Visualizar Cartão de Vacina Virtual</w:t>
+      </w:r>
+      <w:r>
+        <w:rPr>
+          <w:b/>
+          <w:bCs/>
+          <w:lang w:val="pt-BR"/>
+        </w:rPr>
+        <w:tab/>
       </w:r>
     </w:p>
     <w:p>
@@ -4973,13 +4879,7 @@
         <w:rPr>
           <w:lang w:val="pt-BR"/>
         </w:rPr>
-        <w:t>Cadastrar Pacient</w:t>
-      </w:r>
-      <w:r>
-        <w:rPr>
-          <w:lang w:val="pt-BR"/>
-        </w:rPr>
-        <w:t>e</w:t>
+        <w:t>Visualizar Vacinas Aplicadas</w:t>
       </w:r>
     </w:p>
     <w:p>
@@ -4997,13 +4897,31 @@
         <w:rPr>
           <w:lang w:val="pt-BR"/>
         </w:rPr>
-        <w:t>Cadastrar local de aplicação de vacin</w:t>
-      </w:r>
-      <w:r>
-        <w:rPr>
-          <w:lang w:val="pt-BR"/>
-        </w:rPr>
-        <w:t>a</w:t>
+        <w:t>Cadastrar local de aplicação de vacina</w:t>
+      </w:r>
+    </w:p>
+    <w:p>
+      <w:pPr>
+        <w:pStyle w:val="Corpodetexto"/>
+        <w:numPr>
+          <w:ilvl w:val="0"/>
+          <w:numId w:val="37"/>
+        </w:numPr>
+        <w:rPr>
+          <w:lang w:val="pt-BR"/>
+        </w:rPr>
+      </w:pPr>
+      <w:r>
+        <w:rPr>
+          <w:lang w:val="pt-BR"/>
+        </w:rPr>
+        <w:t xml:space="preserve">Cadastrar </w:t>
+      </w:r>
+      <w:r>
+        <w:rPr>
+          <w:lang w:val="pt-BR"/>
+        </w:rPr>
+        <w:t>tipo de vacina</w:t>
       </w:r>
     </w:p>
     <w:p>
@@ -5240,7 +5158,6 @@
               </w:rPr>
               <w:t xml:space="preserve"> </w:t>
             </w:r>
-            <w:proofErr w:type="spellStart"/>
             <w:r>
               <w:rPr>
                 <w:rFonts w:ascii="Arial" w:hAnsi="Arial" w:cs="Arial"/>
@@ -5248,7 +5165,6 @@
               </w:rPr>
               <w:t>usuário</w:t>
             </w:r>
-            <w:proofErr w:type="spellEnd"/>
             <w:r>
               <w:rPr>
                 <w:rFonts w:ascii="Arial" w:hAnsi="Arial" w:cs="Arial"/>
@@ -5256,7 +5172,6 @@
               </w:rPr>
               <w:t xml:space="preserve"> </w:t>
             </w:r>
-            <w:proofErr w:type="spellStart"/>
             <w:r>
               <w:rPr>
                 <w:rFonts w:ascii="Arial" w:hAnsi="Arial" w:cs="Arial"/>
@@ -5264,7 +5179,6 @@
               </w:rPr>
               <w:t>deve</w:t>
             </w:r>
-            <w:proofErr w:type="spellEnd"/>
             <w:r>
               <w:rPr>
                 <w:rFonts w:ascii="Arial" w:hAnsi="Arial" w:cs="Arial"/>
@@ -5286,7 +5200,6 @@
               </w:rPr>
               <w:t xml:space="preserve"> </w:t>
             </w:r>
-            <w:proofErr w:type="spellStart"/>
             <w:r>
               <w:rPr>
                 <w:rFonts w:ascii="Arial" w:hAnsi="Arial" w:cs="Arial"/>
@@ -5294,7 +5207,6 @@
               </w:rPr>
               <w:t>capaz</w:t>
             </w:r>
-            <w:proofErr w:type="spellEnd"/>
             <w:r>
               <w:rPr>
                 <w:rFonts w:ascii="Arial" w:hAnsi="Arial" w:cs="Arial"/>
@@ -5316,7 +5228,6 @@
               </w:rPr>
               <w:t xml:space="preserve"> </w:t>
             </w:r>
-            <w:proofErr w:type="spellStart"/>
             <w:r>
               <w:rPr>
                 <w:rFonts w:ascii="Arial" w:hAnsi="Arial" w:cs="Arial"/>
@@ -5324,7 +5235,6 @@
               </w:rPr>
               <w:t>agendar</w:t>
             </w:r>
-            <w:proofErr w:type="spellEnd"/>
             <w:r>
               <w:rPr>
                 <w:rFonts w:ascii="Arial" w:hAnsi="Arial" w:cs="Arial"/>
@@ -5346,7 +5256,6 @@
               </w:rPr>
               <w:t xml:space="preserve"> </w:t>
             </w:r>
-            <w:proofErr w:type="spellStart"/>
             <w:r>
               <w:rPr>
                 <w:rFonts w:ascii="Arial" w:hAnsi="Arial" w:cs="Arial"/>
@@ -5354,7 +5263,6 @@
               </w:rPr>
               <w:t>aplicação</w:t>
             </w:r>
-            <w:proofErr w:type="spellEnd"/>
             <w:r>
               <w:rPr>
                 <w:rFonts w:ascii="Arial" w:hAnsi="Arial" w:cs="Arial"/>
@@ -5376,7 +5284,6 @@
               </w:rPr>
               <w:t xml:space="preserve"> </w:t>
             </w:r>
-            <w:proofErr w:type="spellStart"/>
             <w:r>
               <w:rPr>
                 <w:rFonts w:ascii="Arial" w:hAnsi="Arial" w:cs="Arial"/>
@@ -5384,7 +5291,6 @@
               </w:rPr>
               <w:t>uma</w:t>
             </w:r>
-            <w:proofErr w:type="spellEnd"/>
             <w:r>
               <w:rPr>
                 <w:rFonts w:ascii="Arial" w:hAnsi="Arial" w:cs="Arial"/>
@@ -5392,21 +5298,12 @@
               </w:rPr>
               <w:t xml:space="preserve"> </w:t>
             </w:r>
-            <w:proofErr w:type="spellStart"/>
             <w:r>
               <w:rPr>
                 <w:rFonts w:ascii="Arial" w:hAnsi="Arial" w:cs="Arial"/>
                 <w:szCs w:val="24"/>
               </w:rPr>
-              <w:t>vacina</w:t>
-            </w:r>
-            <w:proofErr w:type="spellEnd"/>
-            <w:r>
-              <w:rPr>
-                <w:rFonts w:ascii="Arial" w:hAnsi="Arial" w:cs="Arial"/>
-                <w:szCs w:val="24"/>
-              </w:rPr>
-              <w:t>.</w:t>
+              <w:t>vacina.</w:t>
             </w:r>
           </w:p>
         </w:tc>
@@ -5432,7 +5329,6 @@
                 <w:b/>
                 <w:szCs w:val="24"/>
               </w:rPr>
-              <w:lastRenderedPageBreak/>
               <w:t>Atores</w:t>
             </w:r>
             <w:proofErr w:type="spellEnd"/>
@@ -5458,7 +5354,6 @@
                 <w:szCs w:val="24"/>
               </w:rPr>
             </w:pPr>
-            <w:proofErr w:type="spellStart"/>
             <w:r>
               <w:rPr>
                 <w:rFonts w:ascii="Arial" w:hAnsi="Arial" w:cs="Arial"/>
@@ -5466,7 +5361,6 @@
               </w:rPr>
               <w:t>Usuário</w:t>
             </w:r>
-            <w:proofErr w:type="spellEnd"/>
           </w:p>
         </w:tc>
       </w:tr>
@@ -5568,7 +5462,6 @@
                 <w:lang w:val="pt-PT"/>
               </w:rPr>
             </w:pPr>
-            <w:proofErr w:type="spellStart"/>
             <w:r>
               <w:rPr>
                 <w:rFonts w:ascii="Arial" w:eastAsia="Lucida Sans" w:hAnsi="Arial" w:cs="Arial"/>
@@ -5576,117 +5469,7 @@
                 <w:szCs w:val="24"/>
                 <w:lang w:val="pt-PT"/>
               </w:rPr>
-              <w:t>Deve</w:t>
-            </w:r>
-            <w:proofErr w:type="spellEnd"/>
-            <w:r>
-              <w:rPr>
-                <w:rFonts w:ascii="Arial" w:eastAsia="Lucida Sans" w:hAnsi="Arial" w:cs="Arial"/>
-                <w:sz w:val="24"/>
-                <w:szCs w:val="24"/>
-                <w:lang w:val="pt-PT"/>
-              </w:rPr>
-              <w:t xml:space="preserve"> haver </w:t>
-            </w:r>
-            <w:proofErr w:type="spellStart"/>
-            <w:r>
-              <w:rPr>
-                <w:rFonts w:ascii="Arial" w:eastAsia="Lucida Sans" w:hAnsi="Arial" w:cs="Arial"/>
-                <w:sz w:val="24"/>
-                <w:szCs w:val="24"/>
-                <w:lang w:val="pt-PT"/>
-              </w:rPr>
-              <w:t>ao</w:t>
-            </w:r>
-            <w:proofErr w:type="spellEnd"/>
-            <w:r>
-              <w:rPr>
-                <w:rFonts w:ascii="Arial" w:eastAsia="Lucida Sans" w:hAnsi="Arial" w:cs="Arial"/>
-                <w:sz w:val="24"/>
-                <w:szCs w:val="24"/>
-                <w:lang w:val="pt-PT"/>
-              </w:rPr>
-              <w:t xml:space="preserve"> </w:t>
-            </w:r>
-            <w:proofErr w:type="spellStart"/>
-            <w:r>
-              <w:rPr>
-                <w:rFonts w:ascii="Arial" w:eastAsia="Lucida Sans" w:hAnsi="Arial" w:cs="Arial"/>
-                <w:sz w:val="24"/>
-                <w:szCs w:val="24"/>
-                <w:lang w:val="pt-PT"/>
-              </w:rPr>
-              <w:t>menos</w:t>
-            </w:r>
-            <w:proofErr w:type="spellEnd"/>
-            <w:r>
-              <w:rPr>
-                <w:rFonts w:ascii="Arial" w:eastAsia="Lucida Sans" w:hAnsi="Arial" w:cs="Arial"/>
-                <w:sz w:val="24"/>
-                <w:szCs w:val="24"/>
-                <w:lang w:val="pt-PT"/>
-              </w:rPr>
-              <w:t xml:space="preserve"> </w:t>
-            </w:r>
-            <w:proofErr w:type="spellStart"/>
-            <w:r>
-              <w:rPr>
-                <w:rFonts w:ascii="Arial" w:eastAsia="Lucida Sans" w:hAnsi="Arial" w:cs="Arial"/>
-                <w:sz w:val="24"/>
-                <w:szCs w:val="24"/>
-                <w:lang w:val="pt-PT"/>
-              </w:rPr>
-              <w:t>uma</w:t>
-            </w:r>
-            <w:proofErr w:type="spellEnd"/>
-            <w:r>
-              <w:rPr>
-                <w:rFonts w:ascii="Arial" w:eastAsia="Lucida Sans" w:hAnsi="Arial" w:cs="Arial"/>
-                <w:sz w:val="24"/>
-                <w:szCs w:val="24"/>
-                <w:lang w:val="pt-PT"/>
-              </w:rPr>
-              <w:t xml:space="preserve"> </w:t>
-            </w:r>
-            <w:proofErr w:type="spellStart"/>
-            <w:r>
-              <w:rPr>
-                <w:rFonts w:ascii="Arial" w:eastAsia="Lucida Sans" w:hAnsi="Arial" w:cs="Arial"/>
-                <w:sz w:val="24"/>
-                <w:szCs w:val="24"/>
-                <w:lang w:val="pt-PT"/>
-              </w:rPr>
-              <w:t>vacina</w:t>
-            </w:r>
-            <w:proofErr w:type="spellEnd"/>
-            <w:r>
-              <w:rPr>
-                <w:rFonts w:ascii="Arial" w:eastAsia="Lucida Sans" w:hAnsi="Arial" w:cs="Arial"/>
-                <w:sz w:val="24"/>
-                <w:szCs w:val="24"/>
-                <w:lang w:val="pt-PT"/>
-              </w:rPr>
-              <w:t xml:space="preserve"> </w:t>
-            </w:r>
-            <w:proofErr w:type="spellStart"/>
-            <w:r>
-              <w:rPr>
-                <w:rFonts w:ascii="Arial" w:eastAsia="Lucida Sans" w:hAnsi="Arial" w:cs="Arial"/>
-                <w:sz w:val="24"/>
-                <w:szCs w:val="24"/>
-                <w:lang w:val="pt-PT"/>
-              </w:rPr>
-              <w:t>cadastrada</w:t>
-            </w:r>
-            <w:proofErr w:type="spellEnd"/>
-            <w:r>
-              <w:rPr>
-                <w:rFonts w:ascii="Arial" w:eastAsia="Lucida Sans" w:hAnsi="Arial" w:cs="Arial"/>
-                <w:sz w:val="24"/>
-                <w:szCs w:val="24"/>
-                <w:lang w:val="pt-PT"/>
-              </w:rPr>
-              <w:t>.</w:t>
+              <w:t>Deve haver ao menos uma vacina cadastrada.</w:t>
             </w:r>
           </w:p>
         </w:tc>
@@ -5713,6 +5496,7 @@
                 <w:w w:val="105"/>
                 <w:szCs w:val="24"/>
               </w:rPr>
+              <w:lastRenderedPageBreak/>
               <w:t>Pós-Condições</w:t>
             </w:r>
             <w:proofErr w:type="spellEnd"/>
@@ -5738,37 +5522,12 @@
                 <w:szCs w:val="24"/>
               </w:rPr>
             </w:pPr>
-            <w:proofErr w:type="spellStart"/>
             <w:r>
               <w:rPr>
                 <w:rFonts w:ascii="Arial" w:hAnsi="Arial" w:cs="Arial"/>
                 <w:szCs w:val="24"/>
               </w:rPr>
-              <w:t>Vacina</w:t>
-            </w:r>
-            <w:proofErr w:type="spellEnd"/>
-            <w:r>
-              <w:rPr>
-                <w:rFonts w:ascii="Arial" w:hAnsi="Arial" w:cs="Arial"/>
-                <w:szCs w:val="24"/>
-              </w:rPr>
-              <w:t xml:space="preserve"> </w:t>
-            </w:r>
-            <w:proofErr w:type="spellStart"/>
-            <w:r>
-              <w:rPr>
-                <w:rFonts w:ascii="Arial" w:hAnsi="Arial" w:cs="Arial"/>
-                <w:szCs w:val="24"/>
-              </w:rPr>
-              <w:t>agendada</w:t>
-            </w:r>
-            <w:proofErr w:type="spellEnd"/>
-            <w:r>
-              <w:rPr>
-                <w:rFonts w:ascii="Arial" w:hAnsi="Arial" w:cs="Arial"/>
-                <w:szCs w:val="24"/>
-              </w:rPr>
-              <w:t>.</w:t>
+              <w:t>Vacina agendada.</w:t>
             </w:r>
           </w:p>
         </w:tc>
@@ -6115,135 +5874,7 @@
                 <w:rFonts w:ascii="Arial" w:hAnsi="Arial" w:cs="Arial"/>
                 <w:szCs w:val="24"/>
               </w:rPr>
-              <w:t xml:space="preserve">O </w:t>
-            </w:r>
-            <w:proofErr w:type="spellStart"/>
-            <w:r>
-              <w:rPr>
-                <w:rFonts w:ascii="Arial" w:hAnsi="Arial" w:cs="Arial"/>
-                <w:szCs w:val="24"/>
-              </w:rPr>
-              <w:t>sistema</w:t>
-            </w:r>
-            <w:proofErr w:type="spellEnd"/>
-            <w:r>
-              <w:rPr>
-                <w:rFonts w:ascii="Arial" w:hAnsi="Arial" w:cs="Arial"/>
-                <w:szCs w:val="24"/>
-              </w:rPr>
-              <w:t xml:space="preserve"> </w:t>
-            </w:r>
-            <w:proofErr w:type="spellStart"/>
-            <w:r>
-              <w:rPr>
-                <w:rFonts w:ascii="Arial" w:hAnsi="Arial" w:cs="Arial"/>
-                <w:szCs w:val="24"/>
-              </w:rPr>
-              <w:t>emite</w:t>
-            </w:r>
-            <w:proofErr w:type="spellEnd"/>
-            <w:r>
-              <w:rPr>
-                <w:rFonts w:ascii="Arial" w:hAnsi="Arial" w:cs="Arial"/>
-                <w:szCs w:val="24"/>
-              </w:rPr>
-              <w:t xml:space="preserve"> um </w:t>
-            </w:r>
-            <w:proofErr w:type="spellStart"/>
-            <w:r>
-              <w:rPr>
-                <w:rFonts w:ascii="Arial" w:hAnsi="Arial" w:cs="Arial"/>
-                <w:szCs w:val="24"/>
-              </w:rPr>
-              <w:t>alerta</w:t>
-            </w:r>
-            <w:proofErr w:type="spellEnd"/>
-            <w:r>
-              <w:rPr>
-                <w:rFonts w:ascii="Arial" w:hAnsi="Arial" w:cs="Arial"/>
-                <w:szCs w:val="24"/>
-              </w:rPr>
-              <w:t xml:space="preserve"> de </w:t>
-            </w:r>
-            <w:proofErr w:type="spellStart"/>
-            <w:r>
-              <w:rPr>
-                <w:rFonts w:ascii="Arial" w:hAnsi="Arial" w:cs="Arial"/>
-                <w:szCs w:val="24"/>
-              </w:rPr>
-              <w:t>agendamento</w:t>
-            </w:r>
-            <w:proofErr w:type="spellEnd"/>
-            <w:r>
-              <w:rPr>
-                <w:rFonts w:ascii="Arial" w:hAnsi="Arial" w:cs="Arial"/>
-                <w:szCs w:val="24"/>
-              </w:rPr>
-              <w:t xml:space="preserve"> </w:t>
-            </w:r>
-            <w:proofErr w:type="spellStart"/>
-            <w:r>
-              <w:rPr>
-                <w:rFonts w:ascii="Arial" w:hAnsi="Arial" w:cs="Arial"/>
-                <w:szCs w:val="24"/>
-              </w:rPr>
-              <w:t>realizado</w:t>
-            </w:r>
-            <w:proofErr w:type="spellEnd"/>
-            <w:r>
-              <w:rPr>
-                <w:rFonts w:ascii="Arial" w:hAnsi="Arial" w:cs="Arial"/>
-                <w:szCs w:val="24"/>
-              </w:rPr>
-              <w:t xml:space="preserve"> e </w:t>
-            </w:r>
-            <w:proofErr w:type="spellStart"/>
-            <w:r>
-              <w:rPr>
-                <w:rFonts w:ascii="Arial" w:hAnsi="Arial" w:cs="Arial"/>
-                <w:szCs w:val="24"/>
-              </w:rPr>
-              <w:t>muda</w:t>
-            </w:r>
-            <w:proofErr w:type="spellEnd"/>
-            <w:r>
-              <w:rPr>
-                <w:rFonts w:ascii="Arial" w:hAnsi="Arial" w:cs="Arial"/>
-                <w:szCs w:val="24"/>
-              </w:rPr>
-              <w:t xml:space="preserve"> a </w:t>
-            </w:r>
-            <w:proofErr w:type="spellStart"/>
-            <w:r>
-              <w:rPr>
-                <w:rFonts w:ascii="Arial" w:hAnsi="Arial" w:cs="Arial"/>
-                <w:szCs w:val="24"/>
-              </w:rPr>
-              <w:t>cor</w:t>
-            </w:r>
-            <w:proofErr w:type="spellEnd"/>
-            <w:r>
-              <w:rPr>
-                <w:rFonts w:ascii="Arial" w:hAnsi="Arial" w:cs="Arial"/>
-                <w:szCs w:val="24"/>
-              </w:rPr>
-              <w:t xml:space="preserve"> da data </w:t>
-            </w:r>
-            <w:proofErr w:type="spellStart"/>
-            <w:r>
-              <w:rPr>
-                <w:rFonts w:ascii="Arial" w:hAnsi="Arial" w:cs="Arial"/>
-                <w:szCs w:val="24"/>
-              </w:rPr>
-              <w:t>marcada</w:t>
-            </w:r>
-            <w:proofErr w:type="spellEnd"/>
-            <w:r>
-              <w:rPr>
-                <w:rFonts w:ascii="Arial" w:hAnsi="Arial" w:cs="Arial"/>
-                <w:szCs w:val="24"/>
-              </w:rPr>
-              <w:t>.</w:t>
+              <w:t>O sistema emite um alerta de agendamento realizado e muda a cor da data marcada.</w:t>
             </w:r>
           </w:p>
         </w:tc>
@@ -6475,207 +6106,7 @@
                 <w:szCs w:val="24"/>
                 <w:lang w:val="pt-PT"/>
               </w:rPr>
-              <w:t xml:space="preserve">O </w:t>
-            </w:r>
-            <w:proofErr w:type="spellStart"/>
-            <w:r>
-              <w:rPr>
-                <w:rFonts w:ascii="Arial" w:eastAsia="Lucida Sans" w:hAnsi="Arial" w:cs="Arial"/>
-                <w:sz w:val="24"/>
-                <w:szCs w:val="24"/>
-                <w:lang w:val="pt-PT"/>
-              </w:rPr>
-              <w:t>sistema</w:t>
-            </w:r>
-            <w:proofErr w:type="spellEnd"/>
-            <w:r>
-              <w:rPr>
-                <w:rFonts w:ascii="Arial" w:eastAsia="Lucida Sans" w:hAnsi="Arial" w:cs="Arial"/>
-                <w:sz w:val="24"/>
-                <w:szCs w:val="24"/>
-                <w:lang w:val="pt-PT"/>
-              </w:rPr>
-              <w:t xml:space="preserve"> </w:t>
-            </w:r>
-            <w:proofErr w:type="spellStart"/>
-            <w:r>
-              <w:rPr>
-                <w:rFonts w:ascii="Arial" w:eastAsia="Lucida Sans" w:hAnsi="Arial" w:cs="Arial"/>
-                <w:sz w:val="24"/>
-                <w:szCs w:val="24"/>
-                <w:lang w:val="pt-PT"/>
-              </w:rPr>
-              <w:t>solicita</w:t>
-            </w:r>
-            <w:proofErr w:type="spellEnd"/>
-            <w:r>
-              <w:rPr>
-                <w:rFonts w:ascii="Arial" w:eastAsia="Lucida Sans" w:hAnsi="Arial" w:cs="Arial"/>
-                <w:sz w:val="24"/>
-                <w:szCs w:val="24"/>
-                <w:lang w:val="pt-PT"/>
-              </w:rPr>
-              <w:t xml:space="preserve"> se o </w:t>
-            </w:r>
-            <w:proofErr w:type="spellStart"/>
-            <w:r>
-              <w:rPr>
-                <w:rFonts w:ascii="Arial" w:eastAsia="Lucida Sans" w:hAnsi="Arial" w:cs="Arial"/>
-                <w:sz w:val="24"/>
-                <w:szCs w:val="24"/>
-                <w:lang w:val="pt-PT"/>
-              </w:rPr>
-              <w:t>ator</w:t>
-            </w:r>
-            <w:proofErr w:type="spellEnd"/>
-            <w:r>
-              <w:rPr>
-                <w:rFonts w:ascii="Arial" w:eastAsia="Lucida Sans" w:hAnsi="Arial" w:cs="Arial"/>
-                <w:sz w:val="24"/>
-                <w:szCs w:val="24"/>
-                <w:lang w:val="pt-PT"/>
-              </w:rPr>
-              <w:t xml:space="preserve"> </w:t>
-            </w:r>
-            <w:proofErr w:type="spellStart"/>
-            <w:r>
-              <w:rPr>
-                <w:rFonts w:ascii="Arial" w:eastAsia="Lucida Sans" w:hAnsi="Arial" w:cs="Arial"/>
-                <w:sz w:val="24"/>
-                <w:szCs w:val="24"/>
-                <w:lang w:val="pt-PT"/>
-              </w:rPr>
-              <w:t>deseja</w:t>
-            </w:r>
-            <w:proofErr w:type="spellEnd"/>
-            <w:r>
-              <w:rPr>
-                <w:rFonts w:ascii="Arial" w:eastAsia="Lucida Sans" w:hAnsi="Arial" w:cs="Arial"/>
-                <w:sz w:val="24"/>
-                <w:szCs w:val="24"/>
-                <w:lang w:val="pt-PT"/>
-              </w:rPr>
-              <w:t xml:space="preserve"> </w:t>
-            </w:r>
-            <w:proofErr w:type="spellStart"/>
-            <w:r>
-              <w:rPr>
-                <w:rFonts w:ascii="Arial" w:eastAsia="Lucida Sans" w:hAnsi="Arial" w:cs="Arial"/>
-                <w:sz w:val="24"/>
-                <w:szCs w:val="24"/>
-                <w:lang w:val="pt-PT"/>
-              </w:rPr>
-              <w:t>realizar</w:t>
-            </w:r>
-            <w:proofErr w:type="spellEnd"/>
-            <w:r>
-              <w:rPr>
-                <w:rFonts w:ascii="Arial" w:eastAsia="Lucida Sans" w:hAnsi="Arial" w:cs="Arial"/>
-                <w:sz w:val="24"/>
-                <w:szCs w:val="24"/>
-                <w:lang w:val="pt-PT"/>
-              </w:rPr>
-              <w:t xml:space="preserve"> o </w:t>
-            </w:r>
-            <w:proofErr w:type="spellStart"/>
-            <w:r>
-              <w:rPr>
-                <w:rFonts w:ascii="Arial" w:eastAsia="Lucida Sans" w:hAnsi="Arial" w:cs="Arial"/>
-                <w:sz w:val="24"/>
-                <w:szCs w:val="24"/>
-                <w:lang w:val="pt-PT"/>
-              </w:rPr>
-              <w:t>cadastro</w:t>
-            </w:r>
-            <w:proofErr w:type="spellEnd"/>
-            <w:r>
-              <w:rPr>
-                <w:rFonts w:ascii="Arial" w:eastAsia="Lucida Sans" w:hAnsi="Arial" w:cs="Arial"/>
-                <w:sz w:val="24"/>
-                <w:szCs w:val="24"/>
-                <w:lang w:val="pt-PT"/>
-              </w:rPr>
-              <w:t xml:space="preserve"> da </w:t>
-            </w:r>
-            <w:proofErr w:type="spellStart"/>
-            <w:r>
-              <w:rPr>
-                <w:rFonts w:ascii="Arial" w:eastAsia="Lucida Sans" w:hAnsi="Arial" w:cs="Arial"/>
-                <w:sz w:val="24"/>
-                <w:szCs w:val="24"/>
-                <w:lang w:val="pt-PT"/>
-              </w:rPr>
-              <w:t>vacina</w:t>
-            </w:r>
-            <w:proofErr w:type="spellEnd"/>
-            <w:r>
-              <w:rPr>
-                <w:rFonts w:ascii="Arial" w:eastAsia="Lucida Sans" w:hAnsi="Arial" w:cs="Arial"/>
-                <w:sz w:val="24"/>
-                <w:szCs w:val="24"/>
-                <w:lang w:val="pt-PT"/>
-              </w:rPr>
-              <w:t xml:space="preserve"> e </w:t>
-            </w:r>
-            <w:proofErr w:type="spellStart"/>
-            <w:r>
-              <w:rPr>
-                <w:rFonts w:ascii="Arial" w:eastAsia="Lucida Sans" w:hAnsi="Arial" w:cs="Arial"/>
-                <w:sz w:val="24"/>
-                <w:szCs w:val="24"/>
-                <w:lang w:val="pt-PT"/>
-              </w:rPr>
-              <w:t>direciona</w:t>
-            </w:r>
-            <w:proofErr w:type="spellEnd"/>
-            <w:r>
-              <w:rPr>
-                <w:rFonts w:ascii="Arial" w:eastAsia="Lucida Sans" w:hAnsi="Arial" w:cs="Arial"/>
-                <w:sz w:val="24"/>
-                <w:szCs w:val="24"/>
-                <w:lang w:val="pt-PT"/>
-              </w:rPr>
-              <w:t xml:space="preserve"> para o </w:t>
-            </w:r>
-            <w:proofErr w:type="spellStart"/>
-            <w:r>
-              <w:rPr>
-                <w:rFonts w:ascii="Arial" w:eastAsia="Lucida Sans" w:hAnsi="Arial" w:cs="Arial"/>
-                <w:sz w:val="24"/>
-                <w:szCs w:val="24"/>
-                <w:lang w:val="pt-PT"/>
-              </w:rPr>
-              <w:t>caso</w:t>
-            </w:r>
-            <w:proofErr w:type="spellEnd"/>
-            <w:r>
-              <w:rPr>
-                <w:rFonts w:ascii="Arial" w:eastAsia="Lucida Sans" w:hAnsi="Arial" w:cs="Arial"/>
-                <w:sz w:val="24"/>
-                <w:szCs w:val="24"/>
-                <w:lang w:val="pt-PT"/>
-              </w:rPr>
-              <w:t xml:space="preserve"> de </w:t>
-            </w:r>
-            <w:proofErr w:type="spellStart"/>
-            <w:r>
-              <w:rPr>
-                <w:rFonts w:ascii="Arial" w:eastAsia="Lucida Sans" w:hAnsi="Arial" w:cs="Arial"/>
-                <w:sz w:val="24"/>
-                <w:szCs w:val="24"/>
-                <w:lang w:val="pt-PT"/>
-              </w:rPr>
-              <w:t>uso</w:t>
-            </w:r>
-            <w:proofErr w:type="spellEnd"/>
-            <w:r>
-              <w:rPr>
-                <w:rFonts w:ascii="Arial" w:eastAsia="Lucida Sans" w:hAnsi="Arial" w:cs="Arial"/>
-                <w:sz w:val="24"/>
-                <w:szCs w:val="24"/>
-                <w:lang w:val="pt-PT"/>
-              </w:rPr>
-              <w:t xml:space="preserve"> UC09.</w:t>
+              <w:t>O sistema solicita se o ator deseja realizar o cadastro da vacina e direciona para o caso de uso UC09.</w:t>
             </w:r>
           </w:p>
         </w:tc>
@@ -6758,6 +6189,7 @@
         <w:rPr>
           <w:lang w:val="pt-BR"/>
         </w:rPr>
+        <w:lastRenderedPageBreak/>
         <w:t>Visão Lógica</w:t>
       </w:r>
       <w:bookmarkEnd w:id="15"/>
@@ -6766,20 +6198,6 @@
           <w:lang w:val="pt-BR"/>
         </w:rPr>
         <w:t xml:space="preserve"> </w:t>
-      </w:r>
-    </w:p>
-    <w:p>
-      <w:pPr>
-        <w:pStyle w:val="InfoBlue"/>
-        <w:rPr>
-          <w:lang w:val="pt-BR"/>
-        </w:rPr>
-      </w:pPr>
-      <w:r>
-        <w:rPr>
-          <w:lang w:val="pt-BR"/>
-        </w:rPr>
-        <w:t>[Esta seção descreve as partes significativas do ponto de vista da arquitetura do modelo de design, como sua divisão em subsistemas e pacotes. Além disso, para cada pacote significativo, ela mostra sua divisão em classes e utilitários de classe. Você deve apresentar as classes significativas do ponto de vista da arquitetura e descrever suas responsabilidades, bem como alguns relacionamentos, operações e atributos de grande importância.]</w:t>
       </w:r>
     </w:p>
     <w:p>
@@ -7069,11 +6487,13 @@
       <w:pPr>
         <w:pStyle w:val="InfoBlue"/>
         <w:rPr>
-          <w:lang w:val="pt-BR"/>
-        </w:rPr>
-      </w:pPr>
-      <w:r>
-        <w:rPr>
+          <w:color w:val="FF0000"/>
+          <w:lang w:val="pt-BR"/>
+        </w:rPr>
+      </w:pPr>
+      <w:r>
+        <w:rPr>
+          <w:color w:val="FF0000"/>
           <w:lang w:val="pt-BR"/>
         </w:rPr>
         <w:t>[</w:t>
@@ -7081,6 +6501,7 @@
       <w:proofErr w:type="spellStart"/>
       <w:r>
         <w:rPr>
+          <w:color w:val="FF0000"/>
           <w:lang w:val="pt-BR"/>
         </w:rPr>
         <w:t>Esta</w:t>
@@ -7088,6 +6509,7 @@
       <w:proofErr w:type="spellEnd"/>
       <w:r>
         <w:rPr>
+          <w:color w:val="FF0000"/>
           <w:lang w:val="pt-BR"/>
         </w:rPr>
         <w:t xml:space="preserve"> subseção descreve toda a decomposição do modelo de design em termos de camadas e de hierarquia de pacotes.]</w:t>
@@ -7097,12 +6519,14 @@
       <w:pPr>
         <w:pStyle w:val="Ttulo2"/>
         <w:rPr>
+          <w:color w:val="FF0000"/>
           <w:lang w:val="pt-BR"/>
         </w:rPr>
       </w:pPr>
       <w:bookmarkStart w:id="17" w:name="_Toc131243944"/>
       <w:r>
         <w:rPr>
+          <w:color w:val="FF0000"/>
           <w:lang w:val="pt-BR"/>
         </w:rPr>
         <w:t>Pacotes de Design Significativos do Ponto de Vista da Arquitetura</w:t>
@@ -7113,11 +6537,13 @@
       <w:pPr>
         <w:pStyle w:val="InfoBlue"/>
         <w:rPr>
-          <w:lang w:val="pt-BR"/>
-        </w:rPr>
-      </w:pPr>
-      <w:r>
-        <w:rPr>
+          <w:color w:val="FF0000"/>
+          <w:lang w:val="pt-BR"/>
+        </w:rPr>
+      </w:pPr>
+      <w:r>
+        <w:rPr>
+          <w:color w:val="FF0000"/>
           <w:lang w:val="pt-BR"/>
         </w:rPr>
         <w:t xml:space="preserve">[Para cada pacote significativo, inclua uma subseção com o respectivo nome, uma breve descrição e um diagrama com todos os pacotes e classes significativos nele contidos. </w:t>
@@ -7127,11 +6553,13 @@
       <w:pPr>
         <w:pStyle w:val="InfoBlue"/>
         <w:rPr>
-          <w:lang w:val="pt-BR"/>
-        </w:rPr>
-      </w:pPr>
-      <w:r>
-        <w:rPr>
+          <w:color w:val="FF0000"/>
+          <w:lang w:val="pt-BR"/>
+        </w:rPr>
+      </w:pPr>
+      <w:r>
+        <w:rPr>
+          <w:color w:val="FF0000"/>
           <w:lang w:val="pt-BR"/>
         </w:rPr>
         <w:t>Para cada classe significativa no pacote, inclua o respectivo nome, uma breve descrição e, opcionalmente, uma descrição de algumas das suas principais responsabilidades, operações e atributos.]</w:t>
@@ -7141,12 +6569,14 @@
       <w:pPr>
         <w:pStyle w:val="Ttulo2"/>
         <w:rPr>
+          <w:color w:val="FF0000"/>
           <w:lang w:val="pt-BR"/>
         </w:rPr>
       </w:pPr>
       <w:bookmarkStart w:id="18" w:name="_Toc131243945"/>
       <w:r>
         <w:rPr>
+          <w:color w:val="FF0000"/>
           <w:lang w:val="pt-BR"/>
         </w:rPr>
         <w:t>Realizações de Casos de Uso</w:t>
@@ -7157,11 +6587,13 @@
       <w:pPr>
         <w:pStyle w:val="InfoBlue"/>
         <w:rPr>
-          <w:lang w:val="pt-BR"/>
-        </w:rPr>
-      </w:pPr>
-      <w:r>
-        <w:rPr>
+          <w:color w:val="FF0000"/>
+          <w:lang w:val="pt-BR"/>
+        </w:rPr>
+      </w:pPr>
+      <w:r>
+        <w:rPr>
+          <w:color w:val="FF0000"/>
           <w:lang w:val="pt-BR"/>
         </w:rPr>
         <w:t>[Esta seção ilustra o funcionamento do software, apresentando algumas realizações (ou cenários) de casos de uso selecionadas e explica como os diversos elementos do modelo de design contribuem para a respectiva funcionalidade.]</w:t>
@@ -7171,12 +6603,14 @@
       <w:pPr>
         <w:pStyle w:val="Ttulo1"/>
         <w:rPr>
+          <w:color w:val="FF0000"/>
           <w:lang w:val="pt-BR"/>
         </w:rPr>
       </w:pPr>
       <w:bookmarkStart w:id="19" w:name="_Toc131243946"/>
       <w:r>
         <w:rPr>
+          <w:color w:val="FF0000"/>
           <w:lang w:val="pt-BR"/>
         </w:rPr>
         <w:t>Visão de Processos</w:t>
@@ -7184,6 +6618,7 @@
       <w:bookmarkEnd w:id="19"/>
       <w:r>
         <w:rPr>
+          <w:color w:val="FF0000"/>
           <w:lang w:val="pt-BR"/>
         </w:rPr>
         <w:t xml:space="preserve"> </w:t>
@@ -7193,11 +6628,13 @@
       <w:pPr>
         <w:pStyle w:val="InfoBlue"/>
         <w:rPr>
-          <w:lang w:val="pt-BR"/>
-        </w:rPr>
-      </w:pPr>
-      <w:r>
-        <w:rPr>
+          <w:color w:val="FF0000"/>
+          <w:lang w:val="pt-BR"/>
+        </w:rPr>
+      </w:pPr>
+      <w:r>
+        <w:rPr>
+          <w:color w:val="FF0000"/>
           <w:lang w:val="pt-BR"/>
         </w:rPr>
         <w:t>[Esta seção descreve a decomposição do sistema em processos leves (encadeamentos simples de controle) e processos pesados (agrupamentos de processos leves). Organize a seção em grupos de processos que se comunicam ou interagem. Descreva os modos principais de comunicação entre processos, como transmissão de mensagens e interrupções.]</w:t>
@@ -7207,12 +6644,14 @@
       <w:pPr>
         <w:pStyle w:val="Ttulo1"/>
         <w:rPr>
+          <w:color w:val="FF0000"/>
           <w:lang w:val="pt-BR"/>
         </w:rPr>
       </w:pPr>
       <w:bookmarkStart w:id="20" w:name="_Toc131243948"/>
       <w:r>
         <w:rPr>
+          <w:color w:val="FF0000"/>
           <w:lang w:val="pt-BR"/>
         </w:rPr>
         <w:t>Visão da Implementação</w:t>
@@ -7220,6 +6659,7 @@
       <w:bookmarkEnd w:id="20"/>
       <w:r>
         <w:rPr>
+          <w:color w:val="FF0000"/>
           <w:lang w:val="pt-BR"/>
         </w:rPr>
         <w:t xml:space="preserve"> </w:t>
@@ -7229,17 +6669,20 @@
       <w:pPr>
         <w:pStyle w:val="InfoBlue"/>
         <w:rPr>
-          <w:lang w:val="pt-BR"/>
-        </w:rPr>
-      </w:pPr>
-      <w:r>
-        <w:rPr>
+          <w:color w:val="FF0000"/>
+          <w:lang w:val="pt-BR"/>
+        </w:rPr>
+      </w:pPr>
+      <w:r>
+        <w:rPr>
+          <w:color w:val="FF0000"/>
           <w:lang w:val="pt-BR"/>
         </w:rPr>
         <w:t xml:space="preserve">[Esta seção descreve a estrutura geral do modelo de implementação, a divisão do software em camadas e subsistemas no modelo de implementação e todos os componentes significativos do ponto de vista da </w:t>
       </w:r>
       <w:r>
         <w:rPr>
+          <w:color w:val="FF0000"/>
           <w:lang w:val="pt-BR"/>
         </w:rPr>
         <w:lastRenderedPageBreak/>
@@ -7250,12 +6693,14 @@
       <w:pPr>
         <w:pStyle w:val="Ttulo2"/>
         <w:rPr>
+          <w:color w:val="FF0000"/>
           <w:lang w:val="pt-BR"/>
         </w:rPr>
       </w:pPr>
       <w:bookmarkStart w:id="21" w:name="_Toc131243949"/>
       <w:r>
         <w:rPr>
+          <w:color w:val="FF0000"/>
           <w:lang w:val="pt-BR"/>
         </w:rPr>
         <w:t>Visão Geral</w:t>
@@ -7266,11 +6711,13 @@
       <w:pPr>
         <w:pStyle w:val="InfoBlue"/>
         <w:rPr>
-          <w:lang w:val="pt-BR"/>
-        </w:rPr>
-      </w:pPr>
-      <w:r>
-        <w:rPr>
+          <w:color w:val="FF0000"/>
+          <w:lang w:val="pt-BR"/>
+        </w:rPr>
+      </w:pPr>
+      <w:r>
+        <w:rPr>
+          <w:color w:val="FF0000"/>
           <w:lang w:val="pt-BR"/>
         </w:rPr>
         <w:t>[</w:t>
@@ -7278,6 +6725,7 @@
       <w:proofErr w:type="spellStart"/>
       <w:r>
         <w:rPr>
+          <w:color w:val="FF0000"/>
           <w:lang w:val="pt-BR"/>
         </w:rPr>
         <w:t>Esta</w:t>
@@ -7285,6 +6733,7 @@
       <w:proofErr w:type="spellEnd"/>
       <w:r>
         <w:rPr>
+          <w:color w:val="FF0000"/>
           <w:lang w:val="pt-BR"/>
         </w:rPr>
         <w:t xml:space="preserve"> subseção nomeia e define as diversas camadas e o seu conteúdo, as regras que determinam a inclusão em uma camada específica e as fronteiras entre as camadas. Inclua um diagrama de componentes que mostre os relacionamentos entre as camadas</w:t>
@@ -7292,6 +6741,7 @@
       <w:proofErr w:type="gramStart"/>
       <w:r>
         <w:rPr>
+          <w:color w:val="FF0000"/>
           <w:lang w:val="pt-BR"/>
         </w:rPr>
         <w:t>. ]</w:t>
@@ -7302,12 +6752,14 @@
       <w:pPr>
         <w:pStyle w:val="Ttulo2"/>
         <w:rPr>
+          <w:color w:val="FF0000"/>
           <w:lang w:val="pt-BR"/>
         </w:rPr>
       </w:pPr>
       <w:bookmarkStart w:id="22" w:name="_Toc131243950"/>
       <w:r>
         <w:rPr>
+          <w:color w:val="FF0000"/>
           <w:lang w:val="pt-BR"/>
         </w:rPr>
         <w:t>Camadas</w:t>
@@ -7318,11 +6770,13 @@
       <w:pPr>
         <w:pStyle w:val="InfoBlue"/>
         <w:rPr>
-          <w:lang w:val="pt-BR"/>
-        </w:rPr>
-      </w:pPr>
-      <w:r>
-        <w:rPr>
+          <w:color w:val="FF0000"/>
+          <w:lang w:val="pt-BR"/>
+        </w:rPr>
+      </w:pPr>
+      <w:r>
+        <w:rPr>
+          <w:color w:val="FF0000"/>
           <w:lang w:val="pt-BR"/>
         </w:rPr>
         <w:t>[Para cada camada, inclua uma subseção com o respectivo nome, uma lista dos subsistemas localizados na camada e um diagrama de componentes.]</w:t>
@@ -7331,6 +6785,7 @@
     <w:p>
       <w:pPr>
         <w:rPr>
+          <w:color w:val="FF0000"/>
           <w:lang w:val="pt-BR"/>
         </w:rPr>
       </w:pPr>
@@ -7339,112 +6794,97 @@
       <w:pPr>
         <w:pStyle w:val="Ttulo1"/>
         <w:rPr>
-          <w:lang w:val="pt-BR"/>
-        </w:rPr>
-      </w:pPr>
-      <w:bookmarkStart w:id="23" w:name="_Toc131243947"/>
-      <w:r>
-        <w:rPr>
-          <w:lang w:val="pt-BR"/>
-        </w:rPr>
-        <w:t xml:space="preserve">Visualização da </w:t>
+          <w:color w:val="FF0000"/>
+          <w:lang w:val="pt-BR"/>
+        </w:rPr>
+      </w:pPr>
+      <w:bookmarkStart w:id="23" w:name="_Toc131243951"/>
+      <w:r>
+        <w:rPr>
+          <w:color w:val="FF0000"/>
+          <w:lang w:val="pt-BR"/>
+        </w:rPr>
+        <w:t>Visão de Dados</w:t>
       </w:r>
       <w:bookmarkEnd w:id="23"/>
-      <w:r>
-        <w:rPr>
-          <w:lang w:val="pt-BR"/>
-        </w:rPr>
-        <w:t xml:space="preserve">Implantação </w:t>
-      </w:r>
     </w:p>
     <w:p>
       <w:pPr>
         <w:pStyle w:val="InfoBlue"/>
         <w:rPr>
-          <w:lang w:val="pt-BR"/>
-        </w:rPr>
-      </w:pPr>
-      <w:r>
-        <w:rPr>
-          <w:lang w:val="pt-BR"/>
-        </w:rPr>
-        <w:t xml:space="preserve">[Esta seção descreve uma ou mais configurações da rede física (hardware) na qual o software é implantado e executado. Ela é uma visão do Modelo de Implantação. No mínimo, para cada configuração, ela deve indicar os nós físicos (computadores, CPUs) que executam o software e suas interconexões (barramento, LAN, ponto a </w:t>
-      </w:r>
-      <w:proofErr w:type="gramStart"/>
-      <w:r>
-        <w:rPr>
-          <w:lang w:val="pt-BR"/>
-        </w:rPr>
-        <w:t>ponto, etc.</w:t>
-      </w:r>
-      <w:proofErr w:type="gramEnd"/>
-      <w:r>
-        <w:rPr>
-          <w:lang w:val="pt-BR"/>
-        </w:rPr>
-        <w:t xml:space="preserve">) Inclui também um mapeamento dos processos da </w:t>
-      </w:r>
-      <w:r>
-        <w:rPr>
-          <w:rStyle w:val="Forte"/>
-          <w:lang w:val="pt-BR"/>
-        </w:rPr>
-        <w:t>Visualização do Processo</w:t>
-      </w:r>
-      <w:r>
-        <w:rPr>
-          <w:lang w:val="pt-BR"/>
-        </w:rPr>
-        <w:t xml:space="preserve"> sobre os nós físicos.]</w:t>
+          <w:color w:val="FF0000"/>
+          <w:lang w:val="pt-BR"/>
+        </w:rPr>
+      </w:pPr>
+      <w:r>
+        <w:rPr>
+          <w:color w:val="FF0000"/>
+          <w:lang w:val="pt-BR"/>
+        </w:rPr>
+        <w:t>[Uma descrição da perspectiva de armazenamento de dados persistentes do sistema. Esta seção será opcional se os dados persistentes forem poucos ou inexistentes ou se a conversão entre o Modelo de Design e o Modelo de Dados for trivial.]</w:t>
       </w:r>
     </w:p>
     <w:p>
       <w:pPr>
         <w:pStyle w:val="Ttulo1"/>
         <w:rPr>
-          <w:lang w:val="pt-BR"/>
-        </w:rPr>
-      </w:pPr>
-      <w:bookmarkStart w:id="24" w:name="_Toc131243951"/>
-      <w:r>
-        <w:rPr>
-          <w:lang w:val="pt-BR"/>
-        </w:rPr>
-        <w:t>Visão de Dados</w:t>
+          <w:color w:val="FF0000"/>
+          <w:lang w:val="pt-BR"/>
+        </w:rPr>
+      </w:pPr>
+      <w:bookmarkStart w:id="24" w:name="_Toc131243952"/>
+      <w:r>
+        <w:rPr>
+          <w:color w:val="FF0000"/>
+          <w:lang w:val="pt-BR"/>
+        </w:rPr>
+        <w:t>Tamanho e Desempenho</w:t>
       </w:r>
       <w:bookmarkEnd w:id="24"/>
+      <w:r>
+        <w:rPr>
+          <w:color w:val="FF0000"/>
+          <w:lang w:val="pt-BR"/>
+        </w:rPr>
+        <w:t xml:space="preserve"> </w:t>
+      </w:r>
     </w:p>
     <w:p>
       <w:pPr>
         <w:pStyle w:val="InfoBlue"/>
         <w:rPr>
-          <w:lang w:val="pt-BR"/>
-        </w:rPr>
-      </w:pPr>
-      <w:r>
-        <w:rPr>
-          <w:lang w:val="pt-BR"/>
-        </w:rPr>
-        <w:t>[Uma descrição da perspectiva de armazenamento de dados persistentes do sistema. Esta seção será opcional se os dados persistentes forem poucos ou inexistentes ou se a conversão entre o Modelo de Design e o Modelo de Dados for trivial.]</w:t>
+          <w:color w:val="FF0000"/>
+          <w:lang w:val="pt-BR"/>
+        </w:rPr>
+      </w:pPr>
+      <w:r>
+        <w:rPr>
+          <w:color w:val="FF0000"/>
+          <w:lang w:val="pt-BR"/>
+        </w:rPr>
+        <w:t>[Uma descrição das principais características de dimensionamento do software que têm um impacto na arquitetura, bem como as restrições do desempenho desejado.]</w:t>
       </w:r>
     </w:p>
     <w:p>
       <w:pPr>
         <w:pStyle w:val="Ttulo1"/>
         <w:rPr>
-          <w:lang w:val="pt-BR"/>
-        </w:rPr>
-      </w:pPr>
-      <w:bookmarkStart w:id="25" w:name="_Toc131243952"/>
-      <w:r>
-        <w:rPr>
-          <w:lang w:val="pt-BR"/>
-        </w:rPr>
-        <w:t>Tamanho e Desempenho</w:t>
+          <w:color w:val="FF0000"/>
+          <w:lang w:val="pt-BR"/>
+        </w:rPr>
+      </w:pPr>
+      <w:bookmarkStart w:id="25" w:name="_Toc131243953"/>
+      <w:r>
+        <w:rPr>
+          <w:color w:val="FF0000"/>
+          <w:lang w:val="pt-BR"/>
+        </w:rPr>
+        <w:t>Qualidade</w:t>
       </w:r>
       <w:bookmarkEnd w:id="25"/>
       <w:r>
         <w:rPr>
+          <w:color w:val="FF0000"/>
           <w:lang w:val="pt-BR"/>
         </w:rPr>
         <w:t xml:space="preserve"> </w:t>
@@ -7454,47 +6894,13 @@
       <w:pPr>
         <w:pStyle w:val="InfoBlue"/>
         <w:rPr>
-          <w:lang w:val="pt-BR"/>
-        </w:rPr>
-      </w:pPr>
-      <w:r>
-        <w:rPr>
-          <w:lang w:val="pt-BR"/>
-        </w:rPr>
-        <w:t>[Uma descrição das principais características de dimensionamento do software que têm um impacto na arquitetura, bem como as restrições do desempenho desejado.]</w:t>
-      </w:r>
-    </w:p>
-    <w:p>
-      <w:pPr>
-        <w:pStyle w:val="Ttulo1"/>
-        <w:rPr>
-          <w:lang w:val="pt-BR"/>
-        </w:rPr>
-      </w:pPr>
-      <w:bookmarkStart w:id="26" w:name="_Toc131243953"/>
-      <w:r>
-        <w:rPr>
-          <w:lang w:val="pt-BR"/>
-        </w:rPr>
-        <w:t>Qualidade</w:t>
-      </w:r>
-      <w:bookmarkEnd w:id="26"/>
-      <w:r>
-        <w:rPr>
-          <w:lang w:val="pt-BR"/>
-        </w:rPr>
-        <w:t xml:space="preserve"> </w:t>
-      </w:r>
-    </w:p>
-    <w:p>
-      <w:pPr>
-        <w:pStyle w:val="InfoBlue"/>
-        <w:rPr>
-          <w:lang w:val="pt-BR"/>
-        </w:rPr>
-      </w:pPr>
-      <w:r>
-        <w:rPr>
+          <w:color w:val="FF0000"/>
+          <w:lang w:val="pt-BR"/>
+        </w:rPr>
+      </w:pPr>
+      <w:r>
+        <w:rPr>
+          <w:color w:val="FF0000"/>
           <w:lang w:val="pt-BR"/>
         </w:rPr>
         <w:t>[Uma descrição de como a arquitetura do software contribui para    todos os recursos (exceto a funcionalidade) do sistema: capacidade de extensão, credibilidade, portabilidade e assim por diante. Se essas características possuírem significado especial, como implicações de segurança, garantia ou privacidade, elas deverão ser delineadas claramente.]</w:t>
@@ -7591,21 +6997,11 @@
           <w:r>
             <w:sym w:font="Symbol" w:char="F0D3"/>
           </w:r>
-          <w:r>
-            <w:fldChar w:fldCharType="begin"/>
-          </w:r>
-          <w:r>
-            <w:instrText xml:space="preserve"> DOCPROPERTY "Company"  \* MERGEFORMAT </w:instrText>
-          </w:r>
-          <w:r>
-            <w:fldChar w:fldCharType="separate"/>
-          </w:r>
-          <w:r>
-            <w:t>&lt;Company Name&gt;</w:t>
-          </w:r>
-          <w:r>
-            <w:fldChar w:fldCharType="end"/>
-          </w:r>
+          <w:fldSimple w:instr=" DOCPROPERTY &quot;Company&quot;  \* MERGEFORMAT ">
+            <w:r>
+              <w:t>&lt;Company Name&gt;</w:t>
+            </w:r>
+          </w:fldSimple>
           <w:r>
             <w:t xml:space="preserve">, </w:t>
           </w:r>

</xml_diff>